<commit_message>
Updated PyBank Project Analysis.docx
</commit_message>
<xml_diff>
--- a/PyBank/analysis/PyBank Project Analysis.docx
+++ b/PyBank/analysis/PyBank Project Analysis.docx
@@ -676,9 +676,22 @@
           <w:kern w:val="36"/>
           <w:sz w:val="24"/>
           <w:szCs w:val="24"/>
-          <w14:ligatures w14:val="none"/>
-        </w:rPr>
-      </w:pPr>
+          <w:u w:val="single"/>
+          <w14:ligatures w14:val="none"/>
+        </w:rPr>
+      </w:pPr>
+      <w:r>
+        <w:rPr>
+          <w:rFonts w:eastAsia="Times New Roman" w:cstheme="minorHAnsi"/>
+          <w:color w:val="1F2328"/>
+          <w:kern w:val="36"/>
+          <w:sz w:val="24"/>
+          <w:szCs w:val="24"/>
+          <w:u w:val="single"/>
+          <w14:ligatures w14:val="none"/>
+        </w:rPr>
+        <w:t>THE CODE</w:t>
+      </w:r>
     </w:p>
     <w:p>
       <w:pPr>
@@ -691,34 +704,6 @@
           <w:kern w:val="36"/>
           <w:sz w:val="24"/>
           <w:szCs w:val="24"/>
-          <w:u w:val="single"/>
-          <w14:ligatures w14:val="none"/>
-        </w:rPr>
-      </w:pPr>
-      <w:r>
-        <w:rPr>
-          <w:rFonts w:eastAsia="Times New Roman" w:cstheme="minorHAnsi"/>
-          <w:color w:val="1F2328"/>
-          <w:kern w:val="36"/>
-          <w:sz w:val="24"/>
-          <w:szCs w:val="24"/>
-          <w:u w:val="single"/>
-          <w14:ligatures w14:val="none"/>
-        </w:rPr>
-        <w:t>THE CODE</w:t>
-      </w:r>
-    </w:p>
-    <w:p>
-      <w:pPr>
-        <w:shd w:val="clear" w:color="auto" w:fill="FFFFFF"/>
-        <w:spacing w:before="360" w:after="240" w:line="240" w:lineRule="auto"/>
-        <w:outlineLvl w:val="0"/>
-        <w:rPr>
-          <w:rFonts w:eastAsia="Times New Roman" w:cstheme="minorHAnsi"/>
-          <w:color w:val="1F2328"/>
-          <w:kern w:val="36"/>
-          <w:sz w:val="24"/>
-          <w:szCs w:val="24"/>
           <w14:ligatures w14:val="none"/>
         </w:rPr>
       </w:pPr>
@@ -838,7 +823,31 @@
           <w:szCs w:val="24"/>
           <w14:ligatures w14:val="none"/>
         </w:rPr>
-        <w:t xml:space="preserve"> was calculated by taking the current months </w:t>
+        <w:t xml:space="preserve"> was calculated by taking the current months Profit/Loss amount (Change _Amount) and then subtracting it from the previous months Profit/Loss change amount (</w:t>
+      </w:r>
+      <w:proofErr w:type="spellStart"/>
+      <w:r>
+        <w:rPr>
+          <w:rFonts w:eastAsia="Times New Roman" w:cstheme="minorHAnsi"/>
+          <w:color w:val="1F2328"/>
+          <w:kern w:val="36"/>
+          <w:sz w:val="24"/>
+          <w:szCs w:val="24"/>
+          <w14:ligatures w14:val="none"/>
+        </w:rPr>
+        <w:t>Previous_Change_Amout</w:t>
+      </w:r>
+      <w:proofErr w:type="spellEnd"/>
+      <w:r>
+        <w:rPr>
+          <w:rFonts w:eastAsia="Times New Roman" w:cstheme="minorHAnsi"/>
+          <w:color w:val="1F2328"/>
+          <w:kern w:val="36"/>
+          <w:sz w:val="24"/>
+          <w:szCs w:val="24"/>
+          <w14:ligatures w14:val="none"/>
+        </w:rPr>
+        <w:t xml:space="preserve">).  An exception needed to handle the first month of data as there was not previous months change data to compare it to, and one month </w:t>
       </w:r>
       <w:r>
         <w:rPr>
@@ -850,31 +859,7 @@
           <w14:ligatures w14:val="none"/>
         </w:rPr>
         <w:lastRenderedPageBreak/>
-        <w:t>Profit/Loss amount (Change _Amount) and then subtracting it from the previous months Profit/Loss change amount (</w:t>
-      </w:r>
-      <w:proofErr w:type="spellStart"/>
-      <w:r>
-        <w:rPr>
-          <w:rFonts w:eastAsia="Times New Roman" w:cstheme="minorHAnsi"/>
-          <w:color w:val="1F2328"/>
-          <w:kern w:val="36"/>
-          <w:sz w:val="24"/>
-          <w:szCs w:val="24"/>
-          <w14:ligatures w14:val="none"/>
-        </w:rPr>
-        <w:t>Previous_Change_Amout</w:t>
-      </w:r>
-      <w:proofErr w:type="spellEnd"/>
-      <w:r>
-        <w:rPr>
-          <w:rFonts w:eastAsia="Times New Roman" w:cstheme="minorHAnsi"/>
-          <w:color w:val="1F2328"/>
-          <w:kern w:val="36"/>
-          <w:sz w:val="24"/>
-          <w:szCs w:val="24"/>
-          <w14:ligatures w14:val="none"/>
-        </w:rPr>
-        <w:t xml:space="preserve">).  An exception needed to handle the first month of data as there was not previous months change data to compare it to, and one month needed to be removed in the </w:t>
+        <w:t xml:space="preserve">needed to be removed in the </w:t>
       </w:r>
       <w:proofErr w:type="spellStart"/>
       <w:r>

</xml_diff>

<commit_message>
Updated ReadMe and Analysis Documents
</commit_message>
<xml_diff>
--- a/PyBank/analysis/PyBank Project Analysis.docx
+++ b/PyBank/analysis/PyBank Project Analysis.docx
@@ -4,50 +4,67 @@
   <w:body>
     <w:p>
       <w:pPr>
+        <w:pStyle w:val="Heading1"/>
+        <w:shd w:val="clear" w:color="auto" w:fill="FFFFFF"/>
+        <w:spacing w:before="0"/>
+        <w:rPr>
+          <w:rFonts w:asciiTheme="minorHAnsi" w:eastAsia="Times New Roman" w:hAnsiTheme="minorHAnsi" w:cstheme="minorHAnsi"/>
+          <w:color w:val="1F2328"/>
+          <w:kern w:val="36"/>
+          <w:sz w:val="24"/>
+          <w:szCs w:val="24"/>
+          <w14:ligatures w14:val="none"/>
+        </w:rPr>
+      </w:pPr>
+      <w:r>
+        <w:rPr>
+          <w:rFonts w:asciiTheme="minorHAnsi" w:eastAsia="Times New Roman" w:hAnsiTheme="minorHAnsi" w:cstheme="minorHAnsi"/>
+          <w:color w:val="1F2328"/>
+          <w:kern w:val="36"/>
+          <w:sz w:val="24"/>
+          <w:szCs w:val="24"/>
+          <w14:ligatures w14:val="none"/>
+        </w:rPr>
+        <w:t xml:space="preserve">Module 3 Challenge - </w:t>
+      </w:r>
+      <w:hyperlink r:id="rId7" w:history="1">
+        <w:r>
+          <w:rPr>
+            <w:rFonts w:asciiTheme="minorHAnsi" w:eastAsia="Times New Roman" w:hAnsiTheme="minorHAnsi" w:cstheme="minorHAnsi"/>
+            <w:color w:val="1F2328"/>
+            <w:kern w:val="36"/>
+            <w:sz w:val="24"/>
+            <w:szCs w:val="24"/>
+            <w14:ligatures w14:val="none"/>
+          </w:rPr>
+          <w:t>PYTHON-CHALLENGE</w:t>
+        </w:r>
+      </w:hyperlink>
+    </w:p>
+    <w:p>
+      <w:pPr>
         <w:shd w:val="clear" w:color="auto" w:fill="FFFFFF"/>
         <w:spacing w:before="360" w:after="240" w:line="240" w:lineRule="auto"/>
         <w:outlineLvl w:val="0"/>
         <w:rPr>
           <w:rFonts w:eastAsia="Times New Roman" w:cstheme="minorHAnsi"/>
-          <w:b/>
-          <w:bCs/>
-          <w:color w:val="1F2328"/>
-          <w:kern w:val="36"/>
-          <w:sz w:val="24"/>
-          <w:szCs w:val="24"/>
-          <w:u w:val="single"/>
-          <w14:ligatures w14:val="none"/>
-        </w:rPr>
-      </w:pPr>
-      <w:proofErr w:type="spellStart"/>
-      <w:r>
-        <w:rPr>
-          <w:rFonts w:eastAsia="Times New Roman" w:cstheme="minorHAnsi"/>
-          <w:b/>
-          <w:bCs/>
-          <w:color w:val="1F2328"/>
-          <w:kern w:val="36"/>
-          <w:sz w:val="24"/>
-          <w:szCs w:val="24"/>
-          <w:u w:val="single"/>
-          <w14:ligatures w14:val="none"/>
-        </w:rPr>
-        <w:t>PyBank</w:t>
-      </w:r>
-      <w:proofErr w:type="spellEnd"/>
-      <w:r>
-        <w:rPr>
-          <w:rFonts w:eastAsia="Times New Roman" w:cstheme="minorHAnsi"/>
-          <w:b/>
-          <w:bCs/>
-          <w:color w:val="1F2328"/>
-          <w:kern w:val="36"/>
-          <w:sz w:val="24"/>
-          <w:szCs w:val="24"/>
-          <w:u w:val="single"/>
-          <w14:ligatures w14:val="none"/>
-        </w:rPr>
-        <w:t xml:space="preserve"> Project</w:t>
+          <w:color w:val="1F2328"/>
+          <w:kern w:val="36"/>
+          <w:sz w:val="24"/>
+          <w:szCs w:val="24"/>
+          <w14:ligatures w14:val="none"/>
+        </w:rPr>
+      </w:pPr>
+      <w:r>
+        <w:rPr>
+          <w:rFonts w:eastAsia="Times New Roman" w:cstheme="minorHAnsi"/>
+          <w:color w:val="1F2328"/>
+          <w:kern w:val="36"/>
+          <w:sz w:val="24"/>
+          <w:szCs w:val="24"/>
+          <w14:ligatures w14:val="none"/>
+        </w:rPr>
+        <w:t>GOAL</w:t>
       </w:r>
     </w:p>
     <w:p>
@@ -73,31 +90,96 @@
           <w:szCs w:val="24"/>
           <w14:ligatures w14:val="none"/>
         </w:rPr>
-        <w:t xml:space="preserve">For the </w:t>
-      </w:r>
-      <w:proofErr w:type="spellStart"/>
-      <w:r>
-        <w:rPr>
-          <w:rFonts w:eastAsia="Times New Roman" w:cstheme="minorHAnsi"/>
-          <w:color w:val="1F2328"/>
-          <w:kern w:val="36"/>
-          <w:sz w:val="24"/>
-          <w:szCs w:val="24"/>
-          <w14:ligatures w14:val="none"/>
-        </w:rPr>
-        <w:t>PyBank</w:t>
-      </w:r>
-      <w:proofErr w:type="spellEnd"/>
-      <w:r>
-        <w:rPr>
-          <w:rFonts w:eastAsia="Times New Roman" w:cstheme="minorHAnsi"/>
-          <w:color w:val="1F2328"/>
-          <w:kern w:val="36"/>
-          <w:sz w:val="24"/>
-          <w:szCs w:val="24"/>
-          <w14:ligatures w14:val="none"/>
-        </w:rPr>
-        <w:t xml:space="preserve"> project we needed the read in data from a .csv file and create code that will determine: </w:t>
+        <w:t xml:space="preserve">For the Module #3 Challenge we were tasked with creating Python code to handle two potential real-world situations </w:t>
+      </w:r>
+      <w:r>
+        <w:rPr>
+          <w:rFonts w:eastAsia="Times New Roman" w:cstheme="minorHAnsi"/>
+          <w:color w:val="1F2328"/>
+          <w:kern w:val="36"/>
+          <w:sz w:val="24"/>
+          <w:szCs w:val="24"/>
+          <w14:ligatures w14:val="none"/>
+        </w:rPr>
+        <w:t xml:space="preserve">involving a </w:t>
+      </w:r>
+      <w:r>
+        <w:rPr>
+          <w:rFonts w:eastAsia="Times New Roman" w:cstheme="minorHAnsi"/>
+          <w:color w:val="1F2328"/>
+          <w:kern w:val="36"/>
+          <w:sz w:val="24"/>
+          <w:szCs w:val="24"/>
+          <w14:ligatures w14:val="none"/>
+        </w:rPr>
+        <w:t xml:space="preserve">Banking Institution and a Small Rural Town modernizing its election processes.  </w:t>
+      </w:r>
+    </w:p>
+    <w:p>
+      <w:pPr>
+        <w:shd w:val="clear" w:color="auto" w:fill="FFFFFF"/>
+        <w:spacing w:before="360" w:after="240" w:line="240" w:lineRule="auto"/>
+        <w:outlineLvl w:val="0"/>
+        <w:rPr>
+          <w:rFonts w:eastAsia="Times New Roman" w:cstheme="minorHAnsi"/>
+          <w:color w:val="1F2328"/>
+          <w:kern w:val="36"/>
+          <w:sz w:val="24"/>
+          <w:szCs w:val="24"/>
+          <w14:ligatures w14:val="none"/>
+        </w:rPr>
+      </w:pPr>
+    </w:p>
+    <w:p>
+      <w:pPr>
+        <w:shd w:val="clear" w:color="auto" w:fill="FFFFFF"/>
+        <w:spacing w:before="360" w:after="240" w:line="240" w:lineRule="auto"/>
+        <w:outlineLvl w:val="0"/>
+        <w:rPr>
+          <w:rFonts w:eastAsia="Times New Roman" w:cstheme="minorHAnsi"/>
+          <w:color w:val="1F2328"/>
+          <w:kern w:val="36"/>
+          <w:sz w:val="24"/>
+          <w:szCs w:val="24"/>
+          <w14:ligatures w14:val="none"/>
+        </w:rPr>
+      </w:pPr>
+      <w:r>
+        <w:rPr>
+          <w:rFonts w:eastAsia="Times New Roman" w:cstheme="minorHAnsi"/>
+          <w:color w:val="1F2328"/>
+          <w:kern w:val="36"/>
+          <w:sz w:val="24"/>
+          <w:szCs w:val="24"/>
+          <w14:ligatures w14:val="none"/>
+        </w:rPr>
+        <w:t>PyBank Project</w:t>
+      </w:r>
+    </w:p>
+    <w:p>
+      <w:pPr>
+        <w:shd w:val="clear" w:color="auto" w:fill="FFFFFF"/>
+        <w:spacing w:before="360" w:after="240" w:line="240" w:lineRule="auto"/>
+        <w:outlineLvl w:val="0"/>
+        <w:rPr>
+          <w:rFonts w:eastAsia="Times New Roman" w:cstheme="minorHAnsi"/>
+          <w:color w:val="1F2328"/>
+          <w:kern w:val="36"/>
+          <w:sz w:val="24"/>
+          <w:szCs w:val="24"/>
+          <w14:ligatures w14:val="none"/>
+        </w:rPr>
+      </w:pPr>
+      <w:r>
+        <w:rPr>
+          <w:rFonts w:eastAsia="Times New Roman" w:cstheme="minorHAnsi"/>
+          <w:color w:val="1F2328"/>
+          <w:kern w:val="36"/>
+          <w:sz w:val="24"/>
+          <w:szCs w:val="24"/>
+          <w14:ligatures w14:val="none"/>
+        </w:rPr>
+        <w:t xml:space="preserve">For the PyBank project we needed the read in data from a .csv file and create code that will determine: </w:t>
       </w:r>
     </w:p>
     <w:p>
@@ -128,21 +210,8 @@
           <w:szCs w:val="24"/>
           <w14:ligatures w14:val="none"/>
         </w:rPr>
-        <w:t xml:space="preserve">The total number of months included in the </w:t>
-      </w:r>
-      <w:proofErr w:type="gramStart"/>
-      <w:r>
-        <w:rPr>
-          <w:rFonts w:eastAsia="Times New Roman" w:cstheme="minorHAnsi"/>
-          <w:color w:val="1F2328"/>
-          <w:kern w:val="36"/>
-          <w:sz w:val="24"/>
-          <w:szCs w:val="24"/>
-          <w14:ligatures w14:val="none"/>
-        </w:rPr>
-        <w:t>dataset</w:t>
-      </w:r>
-      <w:proofErr w:type="gramEnd"/>
+        <w:t>The total number of months included in the dataset</w:t>
+      </w:r>
     </w:p>
     <w:p>
       <w:pPr>
@@ -296,50 +365,23 @@
     </w:p>
     <w:p>
       <w:pPr>
-        <w:pBdr>
-          <w:top w:val="single" w:sz="6" w:space="7" w:color="808386"/>
-          <w:left w:val="single" w:sz="6" w:space="7" w:color="808386"/>
-          <w:bottom w:val="single" w:sz="6" w:space="7" w:color="808386"/>
-          <w:right w:val="single" w:sz="6" w:space="7" w:color="808386"/>
-        </w:pBdr>
-        <w:shd w:val="clear" w:color="auto" w:fill="F5F2F0"/>
-        <w:tabs>
-          <w:tab w:val="left" w:pos="916"/>
-          <w:tab w:val="left" w:pos="1832"/>
-          <w:tab w:val="left" w:pos="2748"/>
-          <w:tab w:val="left" w:pos="3664"/>
-          <w:tab w:val="left" w:pos="4580"/>
-          <w:tab w:val="left" w:pos="5496"/>
-          <w:tab w:val="left" w:pos="6412"/>
-          <w:tab w:val="left" w:pos="7328"/>
-          <w:tab w:val="left" w:pos="8244"/>
-          <w:tab w:val="left" w:pos="9160"/>
-          <w:tab w:val="left" w:pos="10076"/>
-          <w:tab w:val="left" w:pos="10992"/>
-          <w:tab w:val="left" w:pos="11908"/>
-          <w:tab w:val="left" w:pos="12824"/>
-          <w:tab w:val="left" w:pos="13740"/>
-          <w:tab w:val="left" w:pos="14656"/>
-        </w:tabs>
-        <w:spacing w:after="0" w:line="480" w:lineRule="auto"/>
-        <w:rPr>
-          <w:rFonts w:ascii="Consolas" w:eastAsia="Times New Roman" w:hAnsi="Consolas" w:cs="Courier New"/>
-          <w:color w:val="000000"/>
-          <w:kern w:val="0"/>
-          <w:sz w:val="20"/>
-          <w:szCs w:val="20"/>
-          <w:bdr w:val="none" w:sz="0" w:space="0" w:color="auto" w:frame="1"/>
-          <w14:ligatures w14:val="none"/>
-        </w:rPr>
-      </w:pPr>
-      <w:r>
-        <w:rPr>
-          <w:rFonts w:ascii="Consolas" w:eastAsia="Times New Roman" w:hAnsi="Consolas" w:cs="Courier New"/>
-          <w:color w:val="000000"/>
-          <w:kern w:val="0"/>
-          <w:sz w:val="20"/>
-          <w:szCs w:val="20"/>
-          <w:bdr w:val="none" w:sz="0" w:space="0" w:color="auto" w:frame="1"/>
+        <w:pStyle w:val="NoSpacing"/>
+        <w:rPr>
+          <w:rFonts w:eastAsia="Times New Roman" w:cstheme="minorHAnsi"/>
+          <w:color w:val="1F2328"/>
+          <w:kern w:val="36"/>
+          <w:sz w:val="24"/>
+          <w:szCs w:val="24"/>
+          <w14:ligatures w14:val="none"/>
+        </w:rPr>
+      </w:pPr>
+      <w:r>
+        <w:rPr>
+          <w:rFonts w:eastAsia="Times New Roman" w:cstheme="minorHAnsi"/>
+          <w:color w:val="1F2328"/>
+          <w:kern w:val="36"/>
+          <w:sz w:val="24"/>
+          <w:szCs w:val="24"/>
           <w14:ligatures w14:val="none"/>
         </w:rPr>
         <w:t>Financial Analysis</w:t>
@@ -347,50 +389,23 @@
     </w:p>
     <w:p>
       <w:pPr>
-        <w:pBdr>
-          <w:top w:val="single" w:sz="6" w:space="7" w:color="808386"/>
-          <w:left w:val="single" w:sz="6" w:space="7" w:color="808386"/>
-          <w:bottom w:val="single" w:sz="6" w:space="7" w:color="808386"/>
-          <w:right w:val="single" w:sz="6" w:space="7" w:color="808386"/>
-        </w:pBdr>
-        <w:shd w:val="clear" w:color="auto" w:fill="F5F2F0"/>
-        <w:tabs>
-          <w:tab w:val="left" w:pos="916"/>
-          <w:tab w:val="left" w:pos="1832"/>
-          <w:tab w:val="left" w:pos="2748"/>
-          <w:tab w:val="left" w:pos="3664"/>
-          <w:tab w:val="left" w:pos="4580"/>
-          <w:tab w:val="left" w:pos="5496"/>
-          <w:tab w:val="left" w:pos="6412"/>
-          <w:tab w:val="left" w:pos="7328"/>
-          <w:tab w:val="left" w:pos="8244"/>
-          <w:tab w:val="left" w:pos="9160"/>
-          <w:tab w:val="left" w:pos="10076"/>
-          <w:tab w:val="left" w:pos="10992"/>
-          <w:tab w:val="left" w:pos="11908"/>
-          <w:tab w:val="left" w:pos="12824"/>
-          <w:tab w:val="left" w:pos="13740"/>
-          <w:tab w:val="left" w:pos="14656"/>
-        </w:tabs>
-        <w:spacing w:after="0" w:line="480" w:lineRule="auto"/>
-        <w:rPr>
-          <w:rFonts w:ascii="Consolas" w:eastAsia="Times New Roman" w:hAnsi="Consolas" w:cs="Courier New"/>
-          <w:color w:val="000000"/>
-          <w:kern w:val="0"/>
-          <w:sz w:val="20"/>
-          <w:szCs w:val="20"/>
-          <w:bdr w:val="none" w:sz="0" w:space="0" w:color="auto" w:frame="1"/>
-          <w14:ligatures w14:val="none"/>
-        </w:rPr>
-      </w:pPr>
-      <w:r>
-        <w:rPr>
-          <w:rFonts w:ascii="Consolas" w:eastAsia="Times New Roman" w:hAnsi="Consolas" w:cs="Courier New"/>
-          <w:color w:val="000000"/>
-          <w:kern w:val="0"/>
-          <w:sz w:val="20"/>
-          <w:szCs w:val="20"/>
-          <w:bdr w:val="none" w:sz="0" w:space="0" w:color="auto" w:frame="1"/>
+        <w:pStyle w:val="NoSpacing"/>
+        <w:rPr>
+          <w:rFonts w:eastAsia="Times New Roman" w:cstheme="minorHAnsi"/>
+          <w:color w:val="1F2328"/>
+          <w:kern w:val="36"/>
+          <w:sz w:val="24"/>
+          <w:szCs w:val="24"/>
+          <w14:ligatures w14:val="none"/>
+        </w:rPr>
+      </w:pPr>
+      <w:r>
+        <w:rPr>
+          <w:rFonts w:eastAsia="Times New Roman" w:cstheme="minorHAnsi"/>
+          <w:color w:val="1F2328"/>
+          <w:kern w:val="36"/>
+          <w:sz w:val="24"/>
+          <w:szCs w:val="24"/>
           <w14:ligatures w14:val="none"/>
         </w:rPr>
         <w:t>----------------------------</w:t>
@@ -398,50 +413,23 @@
     </w:p>
     <w:p>
       <w:pPr>
-        <w:pBdr>
-          <w:top w:val="single" w:sz="6" w:space="7" w:color="808386"/>
-          <w:left w:val="single" w:sz="6" w:space="7" w:color="808386"/>
-          <w:bottom w:val="single" w:sz="6" w:space="7" w:color="808386"/>
-          <w:right w:val="single" w:sz="6" w:space="7" w:color="808386"/>
-        </w:pBdr>
-        <w:shd w:val="clear" w:color="auto" w:fill="F5F2F0"/>
-        <w:tabs>
-          <w:tab w:val="left" w:pos="916"/>
-          <w:tab w:val="left" w:pos="1832"/>
-          <w:tab w:val="left" w:pos="2748"/>
-          <w:tab w:val="left" w:pos="3664"/>
-          <w:tab w:val="left" w:pos="4580"/>
-          <w:tab w:val="left" w:pos="5496"/>
-          <w:tab w:val="left" w:pos="6412"/>
-          <w:tab w:val="left" w:pos="7328"/>
-          <w:tab w:val="left" w:pos="8244"/>
-          <w:tab w:val="left" w:pos="9160"/>
-          <w:tab w:val="left" w:pos="10076"/>
-          <w:tab w:val="left" w:pos="10992"/>
-          <w:tab w:val="left" w:pos="11908"/>
-          <w:tab w:val="left" w:pos="12824"/>
-          <w:tab w:val="left" w:pos="13740"/>
-          <w:tab w:val="left" w:pos="14656"/>
-        </w:tabs>
-        <w:spacing w:after="0" w:line="480" w:lineRule="auto"/>
-        <w:rPr>
-          <w:rFonts w:ascii="Consolas" w:eastAsia="Times New Roman" w:hAnsi="Consolas" w:cs="Courier New"/>
-          <w:color w:val="000000"/>
-          <w:kern w:val="0"/>
-          <w:sz w:val="20"/>
-          <w:szCs w:val="20"/>
-          <w:bdr w:val="none" w:sz="0" w:space="0" w:color="auto" w:frame="1"/>
-          <w14:ligatures w14:val="none"/>
-        </w:rPr>
-      </w:pPr>
-      <w:r>
-        <w:rPr>
-          <w:rFonts w:ascii="Consolas" w:eastAsia="Times New Roman" w:hAnsi="Consolas" w:cs="Courier New"/>
-          <w:color w:val="000000"/>
-          <w:kern w:val="0"/>
-          <w:sz w:val="20"/>
-          <w:szCs w:val="20"/>
-          <w:bdr w:val="none" w:sz="0" w:space="0" w:color="auto" w:frame="1"/>
+        <w:pStyle w:val="NoSpacing"/>
+        <w:rPr>
+          <w:rFonts w:eastAsia="Times New Roman" w:cstheme="minorHAnsi"/>
+          <w:color w:val="1F2328"/>
+          <w:kern w:val="36"/>
+          <w:sz w:val="24"/>
+          <w:szCs w:val="24"/>
+          <w14:ligatures w14:val="none"/>
+        </w:rPr>
+      </w:pPr>
+      <w:r>
+        <w:rPr>
+          <w:rFonts w:eastAsia="Times New Roman" w:cstheme="minorHAnsi"/>
+          <w:color w:val="1F2328"/>
+          <w:kern w:val="36"/>
+          <w:sz w:val="24"/>
+          <w:szCs w:val="24"/>
           <w14:ligatures w14:val="none"/>
         </w:rPr>
         <w:t>Total Months: 86</w:t>
@@ -449,50 +437,23 @@
     </w:p>
     <w:p>
       <w:pPr>
-        <w:pBdr>
-          <w:top w:val="single" w:sz="6" w:space="7" w:color="808386"/>
-          <w:left w:val="single" w:sz="6" w:space="7" w:color="808386"/>
-          <w:bottom w:val="single" w:sz="6" w:space="7" w:color="808386"/>
-          <w:right w:val="single" w:sz="6" w:space="7" w:color="808386"/>
-        </w:pBdr>
-        <w:shd w:val="clear" w:color="auto" w:fill="F5F2F0"/>
-        <w:tabs>
-          <w:tab w:val="left" w:pos="916"/>
-          <w:tab w:val="left" w:pos="1832"/>
-          <w:tab w:val="left" w:pos="2748"/>
-          <w:tab w:val="left" w:pos="3664"/>
-          <w:tab w:val="left" w:pos="4580"/>
-          <w:tab w:val="left" w:pos="5496"/>
-          <w:tab w:val="left" w:pos="6412"/>
-          <w:tab w:val="left" w:pos="7328"/>
-          <w:tab w:val="left" w:pos="8244"/>
-          <w:tab w:val="left" w:pos="9160"/>
-          <w:tab w:val="left" w:pos="10076"/>
-          <w:tab w:val="left" w:pos="10992"/>
-          <w:tab w:val="left" w:pos="11908"/>
-          <w:tab w:val="left" w:pos="12824"/>
-          <w:tab w:val="left" w:pos="13740"/>
-          <w:tab w:val="left" w:pos="14656"/>
-        </w:tabs>
-        <w:spacing w:after="0" w:line="480" w:lineRule="auto"/>
-        <w:rPr>
-          <w:rFonts w:ascii="Consolas" w:eastAsia="Times New Roman" w:hAnsi="Consolas" w:cs="Courier New"/>
-          <w:color w:val="000000"/>
-          <w:kern w:val="0"/>
-          <w:sz w:val="20"/>
-          <w:szCs w:val="20"/>
-          <w:bdr w:val="none" w:sz="0" w:space="0" w:color="auto" w:frame="1"/>
-          <w14:ligatures w14:val="none"/>
-        </w:rPr>
-      </w:pPr>
-      <w:r>
-        <w:rPr>
-          <w:rFonts w:ascii="Consolas" w:eastAsia="Times New Roman" w:hAnsi="Consolas" w:cs="Courier New"/>
-          <w:color w:val="000000"/>
-          <w:kern w:val="0"/>
-          <w:sz w:val="20"/>
-          <w:szCs w:val="20"/>
-          <w:bdr w:val="none" w:sz="0" w:space="0" w:color="auto" w:frame="1"/>
+        <w:pStyle w:val="NoSpacing"/>
+        <w:rPr>
+          <w:rFonts w:eastAsia="Times New Roman" w:cstheme="minorHAnsi"/>
+          <w:color w:val="1F2328"/>
+          <w:kern w:val="36"/>
+          <w:sz w:val="24"/>
+          <w:szCs w:val="24"/>
+          <w14:ligatures w14:val="none"/>
+        </w:rPr>
+      </w:pPr>
+      <w:r>
+        <w:rPr>
+          <w:rFonts w:eastAsia="Times New Roman" w:cstheme="minorHAnsi"/>
+          <w:color w:val="1F2328"/>
+          <w:kern w:val="36"/>
+          <w:sz w:val="24"/>
+          <w:szCs w:val="24"/>
           <w14:ligatures w14:val="none"/>
         </w:rPr>
         <w:t>Total: $22564198</w:t>
@@ -500,50 +461,23 @@
     </w:p>
     <w:p>
       <w:pPr>
-        <w:pBdr>
-          <w:top w:val="single" w:sz="6" w:space="7" w:color="808386"/>
-          <w:left w:val="single" w:sz="6" w:space="7" w:color="808386"/>
-          <w:bottom w:val="single" w:sz="6" w:space="7" w:color="808386"/>
-          <w:right w:val="single" w:sz="6" w:space="7" w:color="808386"/>
-        </w:pBdr>
-        <w:shd w:val="clear" w:color="auto" w:fill="F5F2F0"/>
-        <w:tabs>
-          <w:tab w:val="left" w:pos="916"/>
-          <w:tab w:val="left" w:pos="1832"/>
-          <w:tab w:val="left" w:pos="2748"/>
-          <w:tab w:val="left" w:pos="3664"/>
-          <w:tab w:val="left" w:pos="4580"/>
-          <w:tab w:val="left" w:pos="5496"/>
-          <w:tab w:val="left" w:pos="6412"/>
-          <w:tab w:val="left" w:pos="7328"/>
-          <w:tab w:val="left" w:pos="8244"/>
-          <w:tab w:val="left" w:pos="9160"/>
-          <w:tab w:val="left" w:pos="10076"/>
-          <w:tab w:val="left" w:pos="10992"/>
-          <w:tab w:val="left" w:pos="11908"/>
-          <w:tab w:val="left" w:pos="12824"/>
-          <w:tab w:val="left" w:pos="13740"/>
-          <w:tab w:val="left" w:pos="14656"/>
-        </w:tabs>
-        <w:spacing w:after="0" w:line="480" w:lineRule="auto"/>
-        <w:rPr>
-          <w:rFonts w:ascii="Consolas" w:eastAsia="Times New Roman" w:hAnsi="Consolas" w:cs="Courier New"/>
-          <w:color w:val="000000"/>
-          <w:kern w:val="0"/>
-          <w:sz w:val="20"/>
-          <w:szCs w:val="20"/>
-          <w:bdr w:val="none" w:sz="0" w:space="0" w:color="auto" w:frame="1"/>
-          <w14:ligatures w14:val="none"/>
-        </w:rPr>
-      </w:pPr>
-      <w:r>
-        <w:rPr>
-          <w:rFonts w:ascii="Consolas" w:eastAsia="Times New Roman" w:hAnsi="Consolas" w:cs="Courier New"/>
-          <w:color w:val="000000"/>
-          <w:kern w:val="0"/>
-          <w:sz w:val="20"/>
-          <w:szCs w:val="20"/>
-          <w:bdr w:val="none" w:sz="0" w:space="0" w:color="auto" w:frame="1"/>
+        <w:pStyle w:val="NoSpacing"/>
+        <w:rPr>
+          <w:rFonts w:eastAsia="Times New Roman" w:cstheme="minorHAnsi"/>
+          <w:color w:val="1F2328"/>
+          <w:kern w:val="36"/>
+          <w:sz w:val="24"/>
+          <w:szCs w:val="24"/>
+          <w14:ligatures w14:val="none"/>
+        </w:rPr>
+      </w:pPr>
+      <w:r>
+        <w:rPr>
+          <w:rFonts w:eastAsia="Times New Roman" w:cstheme="minorHAnsi"/>
+          <w:color w:val="1F2328"/>
+          <w:kern w:val="36"/>
+          <w:sz w:val="24"/>
+          <w:szCs w:val="24"/>
           <w14:ligatures w14:val="none"/>
         </w:rPr>
         <w:t>Average Change: $-8311.11</w:t>
@@ -551,50 +485,23 @@
     </w:p>
     <w:p>
       <w:pPr>
-        <w:pBdr>
-          <w:top w:val="single" w:sz="6" w:space="7" w:color="808386"/>
-          <w:left w:val="single" w:sz="6" w:space="7" w:color="808386"/>
-          <w:bottom w:val="single" w:sz="6" w:space="7" w:color="808386"/>
-          <w:right w:val="single" w:sz="6" w:space="7" w:color="808386"/>
-        </w:pBdr>
-        <w:shd w:val="clear" w:color="auto" w:fill="F5F2F0"/>
-        <w:tabs>
-          <w:tab w:val="left" w:pos="916"/>
-          <w:tab w:val="left" w:pos="1832"/>
-          <w:tab w:val="left" w:pos="2748"/>
-          <w:tab w:val="left" w:pos="3664"/>
-          <w:tab w:val="left" w:pos="4580"/>
-          <w:tab w:val="left" w:pos="5496"/>
-          <w:tab w:val="left" w:pos="6412"/>
-          <w:tab w:val="left" w:pos="7328"/>
-          <w:tab w:val="left" w:pos="8244"/>
-          <w:tab w:val="left" w:pos="9160"/>
-          <w:tab w:val="left" w:pos="10076"/>
-          <w:tab w:val="left" w:pos="10992"/>
-          <w:tab w:val="left" w:pos="11908"/>
-          <w:tab w:val="left" w:pos="12824"/>
-          <w:tab w:val="left" w:pos="13740"/>
-          <w:tab w:val="left" w:pos="14656"/>
-        </w:tabs>
-        <w:spacing w:after="0" w:line="480" w:lineRule="auto"/>
-        <w:rPr>
-          <w:rFonts w:ascii="Consolas" w:eastAsia="Times New Roman" w:hAnsi="Consolas" w:cs="Courier New"/>
-          <w:color w:val="000000"/>
-          <w:kern w:val="0"/>
-          <w:sz w:val="20"/>
-          <w:szCs w:val="20"/>
-          <w:bdr w:val="none" w:sz="0" w:space="0" w:color="auto" w:frame="1"/>
-          <w14:ligatures w14:val="none"/>
-        </w:rPr>
-      </w:pPr>
-      <w:r>
-        <w:rPr>
-          <w:rFonts w:ascii="Consolas" w:eastAsia="Times New Roman" w:hAnsi="Consolas" w:cs="Courier New"/>
-          <w:color w:val="000000"/>
-          <w:kern w:val="0"/>
-          <w:sz w:val="20"/>
-          <w:szCs w:val="20"/>
-          <w:bdr w:val="none" w:sz="0" w:space="0" w:color="auto" w:frame="1"/>
+        <w:pStyle w:val="NoSpacing"/>
+        <w:rPr>
+          <w:rFonts w:eastAsia="Times New Roman" w:cstheme="minorHAnsi"/>
+          <w:color w:val="1F2328"/>
+          <w:kern w:val="36"/>
+          <w:sz w:val="24"/>
+          <w:szCs w:val="24"/>
+          <w14:ligatures w14:val="none"/>
+        </w:rPr>
+      </w:pPr>
+      <w:r>
+        <w:rPr>
+          <w:rFonts w:eastAsia="Times New Roman" w:cstheme="minorHAnsi"/>
+          <w:color w:val="1F2328"/>
+          <w:kern w:val="36"/>
+          <w:sz w:val="24"/>
+          <w:szCs w:val="24"/>
           <w14:ligatures w14:val="none"/>
         </w:rPr>
         <w:t>Greatest Increase in Profits: Aug-16 ($1862002)</w:t>
@@ -602,49 +509,23 @@
     </w:p>
     <w:p>
       <w:pPr>
-        <w:pBdr>
-          <w:top w:val="single" w:sz="6" w:space="7" w:color="808386"/>
-          <w:left w:val="single" w:sz="6" w:space="7" w:color="808386"/>
-          <w:bottom w:val="single" w:sz="6" w:space="7" w:color="808386"/>
-          <w:right w:val="single" w:sz="6" w:space="7" w:color="808386"/>
-        </w:pBdr>
-        <w:shd w:val="clear" w:color="auto" w:fill="F5F2F0"/>
-        <w:tabs>
-          <w:tab w:val="left" w:pos="916"/>
-          <w:tab w:val="left" w:pos="1832"/>
-          <w:tab w:val="left" w:pos="2748"/>
-          <w:tab w:val="left" w:pos="3664"/>
-          <w:tab w:val="left" w:pos="4580"/>
-          <w:tab w:val="left" w:pos="5496"/>
-          <w:tab w:val="left" w:pos="6412"/>
-          <w:tab w:val="left" w:pos="7328"/>
-          <w:tab w:val="left" w:pos="8244"/>
-          <w:tab w:val="left" w:pos="9160"/>
-          <w:tab w:val="left" w:pos="10076"/>
-          <w:tab w:val="left" w:pos="10992"/>
-          <w:tab w:val="left" w:pos="11908"/>
-          <w:tab w:val="left" w:pos="12824"/>
-          <w:tab w:val="left" w:pos="13740"/>
-          <w:tab w:val="left" w:pos="14656"/>
-        </w:tabs>
-        <w:spacing w:after="0" w:line="480" w:lineRule="auto"/>
-        <w:rPr>
-          <w:rFonts w:ascii="Source Code Pro" w:eastAsia="Times New Roman" w:hAnsi="Source Code Pro" w:cs="Courier New"/>
-          <w:color w:val="000000"/>
-          <w:kern w:val="0"/>
-          <w:sz w:val="30"/>
-          <w:szCs w:val="30"/>
-          <w14:ligatures w14:val="none"/>
-        </w:rPr>
-      </w:pPr>
-      <w:r>
-        <w:rPr>
-          <w:rFonts w:ascii="Consolas" w:eastAsia="Times New Roman" w:hAnsi="Consolas" w:cs="Courier New"/>
-          <w:color w:val="000000"/>
-          <w:kern w:val="0"/>
-          <w:sz w:val="20"/>
-          <w:szCs w:val="20"/>
-          <w:bdr w:val="none" w:sz="0" w:space="0" w:color="auto" w:frame="1"/>
+        <w:pStyle w:val="NoSpacing"/>
+        <w:rPr>
+          <w:rFonts w:eastAsia="Times New Roman" w:cstheme="minorHAnsi"/>
+          <w:color w:val="1F2328"/>
+          <w:kern w:val="36"/>
+          <w:sz w:val="24"/>
+          <w:szCs w:val="24"/>
+          <w14:ligatures w14:val="none"/>
+        </w:rPr>
+      </w:pPr>
+      <w:r>
+        <w:rPr>
+          <w:rFonts w:eastAsia="Times New Roman" w:cstheme="minorHAnsi"/>
+          <w:color w:val="1F2328"/>
+          <w:kern w:val="36"/>
+          <w:sz w:val="24"/>
+          <w:szCs w:val="24"/>
           <w14:ligatures w14:val="none"/>
         </w:rPr>
         <w:t>Greatest Decrease in Profits: Feb-14 ($-1825558)</w:t>
@@ -676,18 +557,16 @@
           <w:kern w:val="36"/>
           <w:sz w:val="24"/>
           <w:szCs w:val="24"/>
-          <w:u w:val="single"/>
-          <w14:ligatures w14:val="none"/>
-        </w:rPr>
-      </w:pPr>
-      <w:r>
-        <w:rPr>
-          <w:rFonts w:eastAsia="Times New Roman" w:cstheme="minorHAnsi"/>
-          <w:color w:val="1F2328"/>
-          <w:kern w:val="36"/>
-          <w:sz w:val="24"/>
-          <w:szCs w:val="24"/>
-          <w:u w:val="single"/>
+          <w14:ligatures w14:val="none"/>
+        </w:rPr>
+      </w:pPr>
+      <w:r>
+        <w:rPr>
+          <w:rFonts w:eastAsia="Times New Roman" w:cstheme="minorHAnsi"/>
+          <w:color w:val="1F2328"/>
+          <w:kern w:val="36"/>
+          <w:sz w:val="24"/>
+          <w:szCs w:val="24"/>
           <w14:ligatures w14:val="none"/>
         </w:rPr>
         <w:t>THE CODE</w:t>
@@ -716,138 +595,29 @@
           <w:szCs w:val="24"/>
           <w14:ligatures w14:val="none"/>
         </w:rPr>
-        <w:t xml:space="preserve">For this project </w:t>
-      </w:r>
-      <w:r>
-        <w:rPr>
-          <w:rFonts w:eastAsia="Times New Roman" w:cstheme="minorHAnsi"/>
-          <w:color w:val="1F2328"/>
-          <w:kern w:val="36"/>
-          <w:sz w:val="24"/>
-          <w:szCs w:val="24"/>
-          <w14:ligatures w14:val="none"/>
-        </w:rPr>
-        <w:t xml:space="preserve">I imported the </w:t>
-      </w:r>
-      <w:proofErr w:type="spellStart"/>
-      <w:r>
-        <w:rPr>
-          <w:rFonts w:eastAsia="Times New Roman" w:cstheme="minorHAnsi"/>
-          <w:color w:val="1F2328"/>
-          <w:kern w:val="36"/>
-          <w:sz w:val="24"/>
-          <w:szCs w:val="24"/>
-          <w14:ligatures w14:val="none"/>
-        </w:rPr>
-        <w:t>os</w:t>
-      </w:r>
-      <w:proofErr w:type="spellEnd"/>
-      <w:r>
-        <w:rPr>
-          <w:rFonts w:eastAsia="Times New Roman" w:cstheme="minorHAnsi"/>
-          <w:color w:val="1F2328"/>
-          <w:kern w:val="36"/>
-          <w:sz w:val="24"/>
-          <w:szCs w:val="24"/>
-          <w14:ligatures w14:val="none"/>
-        </w:rPr>
-        <w:t xml:space="preserve"> &amp; csv libraries and initialized my initial variables.  I then set up the file path so the code would be able to read in the provided .csv file.  A FOR loop was utilized to read through the data in the file storing the total number of months to be examined in </w:t>
-      </w:r>
-      <w:proofErr w:type="spellStart"/>
-      <w:r>
-        <w:rPr>
-          <w:rFonts w:eastAsia="Times New Roman" w:cstheme="minorHAnsi"/>
-          <w:color w:val="1F2328"/>
-          <w:kern w:val="36"/>
-          <w:sz w:val="24"/>
-          <w:szCs w:val="24"/>
-          <w14:ligatures w14:val="none"/>
-        </w:rPr>
-        <w:t>Total_Months</w:t>
-      </w:r>
-      <w:proofErr w:type="spellEnd"/>
-      <w:r>
-        <w:rPr>
-          <w:rFonts w:eastAsia="Times New Roman" w:cstheme="minorHAnsi"/>
-          <w:color w:val="1F2328"/>
-          <w:kern w:val="36"/>
-          <w:sz w:val="24"/>
-          <w:szCs w:val="24"/>
-          <w14:ligatures w14:val="none"/>
-        </w:rPr>
-        <w:t xml:space="preserve"> and the Net Total Profit/Losses in </w:t>
-      </w:r>
-      <w:proofErr w:type="spellStart"/>
-      <w:r>
-        <w:rPr>
-          <w:rFonts w:eastAsia="Times New Roman" w:cstheme="minorHAnsi"/>
-          <w:color w:val="1F2328"/>
-          <w:kern w:val="36"/>
-          <w:sz w:val="24"/>
-          <w:szCs w:val="24"/>
-          <w14:ligatures w14:val="none"/>
-        </w:rPr>
-        <w:t>Total_Net</w:t>
-      </w:r>
-      <w:proofErr w:type="spellEnd"/>
-      <w:r>
-        <w:rPr>
-          <w:rFonts w:eastAsia="Times New Roman" w:cstheme="minorHAnsi"/>
-          <w:color w:val="1F2328"/>
-          <w:kern w:val="36"/>
-          <w:sz w:val="24"/>
-          <w:szCs w:val="24"/>
-          <w14:ligatures w14:val="none"/>
-        </w:rPr>
-        <w:t xml:space="preserve">.  A challenging component of this project was to calculate the Profit/Loss interval amounts that then tabulate the average of that change.  The </w:t>
-      </w:r>
-      <w:proofErr w:type="spellStart"/>
-      <w:r>
-        <w:rPr>
-          <w:rFonts w:eastAsia="Times New Roman" w:cstheme="minorHAnsi"/>
-          <w:color w:val="1F2328"/>
-          <w:kern w:val="36"/>
-          <w:sz w:val="24"/>
-          <w:szCs w:val="24"/>
-          <w14:ligatures w14:val="none"/>
-        </w:rPr>
-        <w:t>Total_Sum_Change_Amount</w:t>
-      </w:r>
-      <w:proofErr w:type="spellEnd"/>
-      <w:r>
-        <w:rPr>
-          <w:rFonts w:eastAsia="Times New Roman" w:cstheme="minorHAnsi"/>
-          <w:color w:val="1F2328"/>
-          <w:kern w:val="36"/>
-          <w:sz w:val="24"/>
-          <w:szCs w:val="24"/>
-          <w14:ligatures w14:val="none"/>
-        </w:rPr>
-        <w:t xml:space="preserve"> was calculated by taking the current months Profit/Loss amount (Change _Amount) and then subtracting it from the previous months Profit/Loss change amount (</w:t>
-      </w:r>
-      <w:proofErr w:type="spellStart"/>
-      <w:r>
-        <w:rPr>
-          <w:rFonts w:eastAsia="Times New Roman" w:cstheme="minorHAnsi"/>
-          <w:color w:val="1F2328"/>
-          <w:kern w:val="36"/>
-          <w:sz w:val="24"/>
-          <w:szCs w:val="24"/>
-          <w14:ligatures w14:val="none"/>
-        </w:rPr>
-        <w:t>Previous_Change_Amout</w:t>
-      </w:r>
-      <w:proofErr w:type="spellEnd"/>
-      <w:r>
-        <w:rPr>
-          <w:rFonts w:eastAsia="Times New Roman" w:cstheme="minorHAnsi"/>
-          <w:color w:val="1F2328"/>
-          <w:kern w:val="36"/>
-          <w:sz w:val="24"/>
-          <w:szCs w:val="24"/>
-          <w14:ligatures w14:val="none"/>
-        </w:rPr>
-        <w:t xml:space="preserve">).  An exception needed to handle the first month of data as there was not previous months change data to compare it to, and one month </w:t>
+        <w:t>For this project I imported the os &amp; csv libraries and initialized my initial variables.  I then set up the file path so the code would be able to read in the provided .csv file.  A FOR loop was utilized to read through the data in the file</w:t>
+      </w:r>
+      <w:r>
+        <w:rPr>
+          <w:rFonts w:eastAsia="Times New Roman" w:cstheme="minorHAnsi"/>
+          <w:color w:val="1F2328"/>
+          <w:kern w:val="36"/>
+          <w:sz w:val="24"/>
+          <w:szCs w:val="24"/>
+          <w14:ligatures w14:val="none"/>
+        </w:rPr>
+        <w:t>,</w:t>
+      </w:r>
+      <w:r>
+        <w:rPr>
+          <w:rFonts w:eastAsia="Times New Roman" w:cstheme="minorHAnsi"/>
+          <w:color w:val="1F2328"/>
+          <w:kern w:val="36"/>
+          <w:sz w:val="24"/>
+          <w:szCs w:val="24"/>
+          <w14:ligatures w14:val="none"/>
+        </w:rPr>
+        <w:t xml:space="preserve"> storing the total number of months to be examined in Total_Months and the Net Total Profit/Losses in Total_Net.  A challenging component of this </w:t>
       </w:r>
       <w:r>
         <w:rPr>
@@ -859,127 +629,73 @@
           <w14:ligatures w14:val="none"/>
         </w:rPr>
         <w:lastRenderedPageBreak/>
-        <w:t xml:space="preserve">needed to be removed in the </w:t>
-      </w:r>
-      <w:proofErr w:type="spellStart"/>
-      <w:r>
-        <w:rPr>
-          <w:rFonts w:eastAsia="Times New Roman" w:cstheme="minorHAnsi"/>
-          <w:color w:val="1F2328"/>
-          <w:kern w:val="36"/>
-          <w:sz w:val="24"/>
-          <w:szCs w:val="24"/>
-          <w14:ligatures w14:val="none"/>
-        </w:rPr>
-        <w:t>Average_Change</w:t>
-      </w:r>
-      <w:proofErr w:type="spellEnd"/>
-      <w:r>
-        <w:rPr>
-          <w:rFonts w:eastAsia="Times New Roman" w:cstheme="minorHAnsi"/>
-          <w:color w:val="1F2328"/>
-          <w:kern w:val="36"/>
-          <w:sz w:val="24"/>
-          <w:szCs w:val="24"/>
-          <w14:ligatures w14:val="none"/>
-        </w:rPr>
-        <w:t xml:space="preserve"> calculation to compensate for the first month.  </w:t>
-      </w:r>
-      <w:proofErr w:type="spellStart"/>
-      <w:r>
-        <w:rPr>
-          <w:rFonts w:eastAsia="Times New Roman" w:cstheme="minorHAnsi"/>
-          <w:color w:val="1F2328"/>
-          <w:kern w:val="36"/>
-          <w:sz w:val="24"/>
-          <w:szCs w:val="24"/>
-          <w14:ligatures w14:val="none"/>
-        </w:rPr>
-        <w:t>Greatest_Increase</w:t>
-      </w:r>
-      <w:proofErr w:type="spellEnd"/>
-      <w:r>
-        <w:rPr>
-          <w:rFonts w:eastAsia="Times New Roman" w:cstheme="minorHAnsi"/>
-          <w:color w:val="1F2328"/>
-          <w:kern w:val="36"/>
-          <w:sz w:val="24"/>
-          <w:szCs w:val="24"/>
-          <w14:ligatures w14:val="none"/>
-        </w:rPr>
-        <w:t xml:space="preserve">, </w:t>
-      </w:r>
-      <w:proofErr w:type="spellStart"/>
-      <w:r>
-        <w:rPr>
-          <w:rFonts w:eastAsia="Times New Roman" w:cstheme="minorHAnsi"/>
-          <w:color w:val="1F2328"/>
-          <w:kern w:val="36"/>
-          <w:sz w:val="24"/>
-          <w:szCs w:val="24"/>
-          <w14:ligatures w14:val="none"/>
-        </w:rPr>
-        <w:t>Greatest_Increase_Date</w:t>
-      </w:r>
-      <w:proofErr w:type="spellEnd"/>
-      <w:r>
-        <w:rPr>
-          <w:rFonts w:eastAsia="Times New Roman" w:cstheme="minorHAnsi"/>
-          <w:color w:val="1F2328"/>
-          <w:kern w:val="36"/>
-          <w:sz w:val="24"/>
-          <w:szCs w:val="24"/>
-          <w14:ligatures w14:val="none"/>
-        </w:rPr>
-        <w:t xml:space="preserve">, </w:t>
-      </w:r>
-      <w:proofErr w:type="spellStart"/>
-      <w:r>
-        <w:rPr>
-          <w:rFonts w:eastAsia="Times New Roman" w:cstheme="minorHAnsi"/>
-          <w:color w:val="1F2328"/>
-          <w:kern w:val="36"/>
-          <w:sz w:val="24"/>
-          <w:szCs w:val="24"/>
-          <w14:ligatures w14:val="none"/>
-        </w:rPr>
-        <w:t>Greatest_Decrease</w:t>
-      </w:r>
-      <w:proofErr w:type="spellEnd"/>
-      <w:r>
-        <w:rPr>
-          <w:rFonts w:eastAsia="Times New Roman" w:cstheme="minorHAnsi"/>
-          <w:color w:val="1F2328"/>
-          <w:kern w:val="36"/>
-          <w:sz w:val="24"/>
-          <w:szCs w:val="24"/>
-          <w14:ligatures w14:val="none"/>
-        </w:rPr>
-        <w:t xml:space="preserve">, </w:t>
-      </w:r>
-      <w:proofErr w:type="spellStart"/>
-      <w:r>
-        <w:rPr>
-          <w:rFonts w:eastAsia="Times New Roman" w:cstheme="minorHAnsi"/>
-          <w:color w:val="1F2328"/>
-          <w:kern w:val="36"/>
-          <w:sz w:val="24"/>
-          <w:szCs w:val="24"/>
-          <w14:ligatures w14:val="none"/>
-        </w:rPr>
-        <w:t>Greatest_Decrease_Date</w:t>
-      </w:r>
-      <w:proofErr w:type="spellEnd"/>
-      <w:r>
-        <w:rPr>
-          <w:rFonts w:eastAsia="Times New Roman" w:cstheme="minorHAnsi"/>
-          <w:color w:val="1F2328"/>
-          <w:kern w:val="36"/>
-          <w:sz w:val="24"/>
-          <w:szCs w:val="24"/>
-          <w14:ligatures w14:val="none"/>
-        </w:rPr>
-        <w:t xml:space="preserve"> was also tracked while looping through the data as they were required variables for this project.  Finally, the results were printed out to the Visual Studio Terminal and a Text file (Bank_Results.txt) as outlined in the project rubric.               </w:t>
+        <w:t>project was to calculate the Profit/Loss interval amounts that then tabulate the average of that change.  The Total_Sum_Change_Amount was calculated by taking the current months Profit/Loss amount (Change _Amount) and then subtracting it from the previous months Profit/Loss change amount (Previous_Change_Amout).  An exception needed to handle the first month of data as there was not</w:t>
+      </w:r>
+      <w:r>
+        <w:rPr>
+          <w:rFonts w:eastAsia="Times New Roman" w:cstheme="minorHAnsi"/>
+          <w:color w:val="1F2328"/>
+          <w:kern w:val="36"/>
+          <w:sz w:val="24"/>
+          <w:szCs w:val="24"/>
+          <w14:ligatures w14:val="none"/>
+        </w:rPr>
+        <w:t xml:space="preserve"> </w:t>
+      </w:r>
+      <w:r>
+        <w:rPr>
+          <w:rFonts w:eastAsia="Times New Roman" w:cstheme="minorHAnsi"/>
+          <w:color w:val="1F2328"/>
+          <w:kern w:val="36"/>
+          <w:sz w:val="24"/>
+          <w:szCs w:val="24"/>
+          <w14:ligatures w14:val="none"/>
+        </w:rPr>
+        <w:t>(Previous_Change_Amout)</w:t>
+      </w:r>
+      <w:r>
+        <w:rPr>
+          <w:rFonts w:eastAsia="Times New Roman" w:cstheme="minorHAnsi"/>
+          <w:color w:val="1F2328"/>
+          <w:kern w:val="36"/>
+          <w:sz w:val="24"/>
+          <w:szCs w:val="24"/>
+          <w14:ligatures w14:val="none"/>
+        </w:rPr>
+        <w:t xml:space="preserve"> </w:t>
+      </w:r>
+      <w:r>
+        <w:rPr>
+          <w:rFonts w:eastAsia="Times New Roman" w:cstheme="minorHAnsi"/>
+          <w:color w:val="1F2328"/>
+          <w:kern w:val="36"/>
+          <w:sz w:val="24"/>
+          <w:szCs w:val="24"/>
+          <w14:ligatures w14:val="none"/>
+        </w:rPr>
+        <w:t xml:space="preserve">data to compare it to, and one month needed to be removed in the Average_Change calculation to compensate for the </w:t>
+      </w:r>
+      <w:r>
+        <w:rPr>
+          <w:rFonts w:eastAsia="Times New Roman" w:cstheme="minorHAnsi"/>
+          <w:color w:val="1F2328"/>
+          <w:kern w:val="36"/>
+          <w:sz w:val="24"/>
+          <w:szCs w:val="24"/>
+          <w14:ligatures w14:val="none"/>
+        </w:rPr>
+        <w:t xml:space="preserve">loss of this </w:t>
+      </w:r>
+      <w:r>
+        <w:rPr>
+          <w:rFonts w:eastAsia="Times New Roman" w:cstheme="minorHAnsi"/>
+          <w:color w:val="1F2328"/>
+          <w:kern w:val="36"/>
+          <w:sz w:val="24"/>
+          <w:szCs w:val="24"/>
+          <w14:ligatures w14:val="none"/>
+        </w:rPr>
+        <w:t xml:space="preserve">first month.  Greatest_Increase, Greatest_Increase_Date, Greatest_Decrease, Greatest_Decrease_Date was also tracked while looping through the data as they were required variables for this project.  Finally, the results were printed out to the Visual Studio Terminal and a Text file (Bank_Results.txt) as outlined in the project rubric.               </w:t>
       </w:r>
     </w:p>
     <w:p>
@@ -993,18 +709,16 @@
           <w:kern w:val="36"/>
           <w:sz w:val="24"/>
           <w:szCs w:val="24"/>
-          <w:u w:val="single"/>
-          <w14:ligatures w14:val="none"/>
-        </w:rPr>
-      </w:pPr>
-      <w:r>
-        <w:rPr>
-          <w:rFonts w:eastAsia="Times New Roman" w:cstheme="minorHAnsi"/>
-          <w:color w:val="1F2328"/>
-          <w:kern w:val="36"/>
-          <w:sz w:val="24"/>
-          <w:szCs w:val="24"/>
-          <w:u w:val="single"/>
+          <w14:ligatures w14:val="none"/>
+        </w:rPr>
+      </w:pPr>
+      <w:r>
+        <w:rPr>
+          <w:rFonts w:eastAsia="Times New Roman" w:cstheme="minorHAnsi"/>
+          <w:color w:val="1F2328"/>
+          <w:kern w:val="36"/>
+          <w:sz w:val="24"/>
+          <w:szCs w:val="24"/>
           <w14:ligatures w14:val="none"/>
         </w:rPr>
         <w:t>RESULTS</w:t>
@@ -1042,7 +756,6 @@
           <w:kern w:val="36"/>
           <w:sz w:val="24"/>
           <w:szCs w:val="24"/>
-          <w:vertAlign w:val="superscript"/>
           <w14:ligatures w14:val="none"/>
         </w:rPr>
         <w:t>th</w:t>
@@ -1065,7 +778,6 @@
           <w:kern w:val="36"/>
           <w:sz w:val="24"/>
           <w:szCs w:val="24"/>
-          <w:vertAlign w:val="superscript"/>
           <w14:ligatures w14:val="none"/>
         </w:rPr>
         <w:t>th</w:t>
@@ -1084,7 +796,7 @@
     </w:p>
     <w:p/>
     <w:sectPr>
-      <w:headerReference w:type="default" r:id="rId7"/>
+      <w:headerReference w:type="default" r:id="rId8"/>
       <w:pgSz w:w="12240" w:h="15840"/>
       <w:pgMar w:top="1440" w:right="1440" w:bottom="1440" w:left="1440" w:header="720" w:footer="720" w:gutter="0"/>
       <w:cols w:space="720"/>
@@ -1699,7 +1411,28 @@
   <w:style w:type="paragraph" w:default="1" w:styleId="Normal">
     <w:name w:val="Normal"/>
     <w:qFormat/>
-    <w:rsid w:val="00E20F18"/>
+    <w:rsid w:val="004473CF"/>
+  </w:style>
+  <w:style w:type="paragraph" w:styleId="Heading1">
+    <w:name w:val="heading 1"/>
+    <w:basedOn w:val="Normal"/>
+    <w:next w:val="Normal"/>
+    <w:link w:val="Heading1Char"/>
+    <w:uiPriority w:val="9"/>
+    <w:qFormat/>
+    <w:rsid w:val="004473CF"/>
+    <w:pPr>
+      <w:keepNext/>
+      <w:keepLines/>
+      <w:spacing w:before="240" w:after="0"/>
+      <w:outlineLvl w:val="0"/>
+    </w:pPr>
+    <w:rPr>
+      <w:rFonts w:asciiTheme="majorHAnsi" w:eastAsiaTheme="majorEastAsia" w:hAnsiTheme="majorHAnsi" w:cstheme="majorBidi"/>
+      <w:color w:val="365F91" w:themeColor="accent1" w:themeShade="BF"/>
+      <w:sz w:val="32"/>
+      <w:szCs w:val="32"/>
+    </w:rPr>
   </w:style>
   <w:style w:type="character" w:default="1" w:styleId="DefaultParagraphFont">
     <w:name w:val="Default Paragraph Font"/>
@@ -1782,6 +1515,28 @@
     <w:link w:val="Footer"/>
     <w:uiPriority w:val="99"/>
     <w:rsid w:val="000B6A8A"/>
+  </w:style>
+  <w:style w:type="character" w:customStyle="1" w:styleId="Heading1Char">
+    <w:name w:val="Heading 1 Char"/>
+    <w:basedOn w:val="DefaultParagraphFont"/>
+    <w:link w:val="Heading1"/>
+    <w:uiPriority w:val="9"/>
+    <w:rsid w:val="004473CF"/>
+    <w:rPr>
+      <w:rFonts w:asciiTheme="majorHAnsi" w:eastAsiaTheme="majorEastAsia" w:hAnsiTheme="majorHAnsi" w:cstheme="majorBidi"/>
+      <w:color w:val="365F91" w:themeColor="accent1" w:themeShade="BF"/>
+      <w:sz w:val="32"/>
+      <w:szCs w:val="32"/>
+    </w:rPr>
+  </w:style>
+  <w:style w:type="paragraph" w:styleId="NoSpacing">
+    <w:name w:val="No Spacing"/>
+    <w:uiPriority w:val="1"/>
+    <w:qFormat/>
+    <w:rsid w:val="004473CF"/>
+    <w:pPr>
+      <w:spacing w:after="0" w:line="240" w:lineRule="auto"/>
+    </w:pPr>
   </w:style>
 </w:styles>
 </file>

</xml_diff>